<commit_message>
Comentarios finales tests funcionales
</commit_message>
<xml_diff>
--- a/Hackaton/Requisitos/Acme Chollos y Rifas.docx
+++ b/Hackaton/Requisitos/Acme Chollos y Rifas.docx
@@ -1097,7 +1097,7 @@
         <w:spacing w:line="276" w:lineRule="auto"/>
       </w:pPr>
       <w:r>
-        <w:t>Ver los planes de pago y los niveles.</w:t>
+        <w:t xml:space="preserve">Ver los planes de pago </w:t>
       </w:r>
     </w:p>
     <w:p>
@@ -1110,6 +1110,25 @@
         <w:spacing w:line="276" w:lineRule="auto"/>
       </w:pPr>
       <w:r>
+        <w:t xml:space="preserve">Ver </w:t>
+      </w:r>
+      <w:bookmarkStart w:id="0" w:name="_GoBack"/>
+      <w:bookmarkEnd w:id="0"/>
+      <w:r>
+        <w:t>los niveles.</w:t>
+      </w:r>
+    </w:p>
+    <w:p>
+      <w:pPr>
+        <w:pStyle w:val="Prrafodelista"/>
+        <w:numPr>
+          <w:ilvl w:val="1"/>
+          <w:numId w:val="1"/>
+        </w:numPr>
+        <w:spacing w:line="276" w:lineRule="auto"/>
+      </w:pPr>
+      <w:r>
+        <w:lastRenderedPageBreak/>
         <w:t>Ver las listas de deseo del usuario si están públicas.</w:t>
       </w:r>
     </w:p>
@@ -1123,7 +1142,6 @@
         <w:spacing w:line="276" w:lineRule="auto"/>
       </w:pPr>
       <w:r>
-        <w:lastRenderedPageBreak/>
         <w:t>Compartir las conjuntas de distintas formas según se indica.</w:t>
       </w:r>
     </w:p>
@@ -1573,6 +1591,7 @@
         <w:spacing w:line="276" w:lineRule="auto"/>
       </w:pPr>
       <w:r>
+        <w:lastRenderedPageBreak/>
         <w:t>Realizar encuestas y ver un informe sobre las respuestas.</w:t>
       </w:r>
     </w:p>
@@ -1586,7 +1605,6 @@
         <w:spacing w:line="276" w:lineRule="auto"/>
       </w:pPr>
       <w:r>
-        <w:lastRenderedPageBreak/>
         <w:t xml:space="preserve">Gestionar las categorías </w:t>
       </w:r>
       <w:r>
@@ -1837,12 +1855,7 @@
         <w:t>Editar los niveles de puntuación de los usuarios</w:t>
       </w:r>
       <w:r>
-        <w:t xml:space="preserve"> y borrarlos cuando hay más de</w:t>
-      </w:r>
-      <w:bookmarkStart w:id="0" w:name="_GoBack"/>
-      <w:bookmarkEnd w:id="0"/>
-      <w:r>
-        <w:t xml:space="preserve"> dos niveles en el sistema</w:t>
+        <w:t xml:space="preserve"> y borrarlos cuando hay más de dos niveles en el sistema</w:t>
       </w:r>
       <w:r>
         <w:t>.</w:t>
@@ -2082,6 +2095,7 @@
         <w:spacing w:line="276" w:lineRule="auto"/>
       </w:pPr>
       <w:r>
+        <w:lastRenderedPageBreak/>
         <w:t xml:space="preserve">La media </w:t>
       </w:r>
       <w:proofErr w:type="gramStart"/>
@@ -2103,7 +2117,6 @@
         <w:spacing w:line="276" w:lineRule="auto"/>
       </w:pPr>
       <w:r>
-        <w:lastRenderedPageBreak/>
         <w:t>Usuario con mayor media de número de caracteres escritos en sus valoraciones a las empresas.</w:t>
       </w:r>
     </w:p>
@@ -2499,7 +2512,11 @@
         <w:t>moderador</w:t>
       </w:r>
       <w:r>
-        <w:t xml:space="preserve"> tenga que borrar alguna de sus publicaciones (conjuntas, comentarios</w:t>
+        <w:t xml:space="preserve"> tenga que borrar alguna de sus </w:t>
+      </w:r>
+      <w:r>
+        <w:lastRenderedPageBreak/>
+        <w:t>publicaciones (conjuntas, comentarios</w:t>
       </w:r>
       <w:r>
         <w:t xml:space="preserve"> y</w:t>
@@ -2511,11 +2528,7 @@
         <w:t>evaluación</w:t>
       </w:r>
       <w:r>
-        <w:t xml:space="preserve">) por inapropiadas. Ganará </w:t>
-      </w:r>
-      <w:r>
-        <w:lastRenderedPageBreak/>
-        <w:t>5 puntos por cada comentario, 10 cada vez que conteste una encuesta o deje una va</w:t>
+        <w:t>) por inapropiadas. Ganará 5 puntos por cada comentario, 10 cada vez que conteste una encuesta o deje una va</w:t>
       </w:r>
       <w:r>
         <w:t>loración, 20 si participa en una</w:t>

</xml_diff>